<commit_message>
finished workout data change and implemented week changing capabilities
</commit_message>
<xml_diff>
--- a/sienna_life_plans.docx
+++ b/sienna_life_plans.docx
@@ -3,6 +3,9 @@
 <w:document xmlns:wpc="http://schemas.microsoft.com/office/word/2010/wordprocessingCanvas" xmlns:cx="http://schemas.microsoft.com/office/drawing/2014/chartex" xmlns:cx1="http://schemas.microsoft.com/office/drawing/2015/9/8/chartex" xmlns:cx2="http://schemas.microsoft.com/office/drawing/2015/10/21/chartex" xmlns:cx3="http://schemas.microsoft.com/office/drawing/2016/5/9/chartex" xmlns:cx4="http://schemas.microsoft.com/office/drawing/2016/5/10/chartex" xmlns:cx5="http://schemas.microsoft.com/office/drawing/2016/5/11/chartex" xmlns:cx6="http://schemas.microsoft.com/office/drawing/2016/5/12/chartex" xmlns:cx7="http://schemas.microsoft.com/office/drawing/2016/5/13/chartex" xmlns:cx8="http://schemas.microsoft.com/office/drawing/2016/5/14/chartex" xmlns:mc="http://schemas.openxmlformats.org/markup-compatibility/2006" xmlns:aink="http://schemas.microsoft.com/office/drawing/2016/ink" xmlns:am3d="http://schemas.microsoft.com/office/drawing/2017/model3d" xmlns:o="urn:schemas-microsoft-com:office:office" xmlns:oel="http://schemas.microsoft.com/office/2019/extlst" xmlns:r="http://schemas.openxmlformats.org/officeDocument/2006/relationships" xmlns:m="http://schemas.openxmlformats.org/officeDocument/2006/math" xmlns:v="urn:schemas-microsoft-com:vml" xmlns:wp14="http://schemas.microsoft.com/office/word/2010/wordprocessingDrawing" xmlns:wp="http://schemas.openxmlformats.org/drawingml/2006/wordprocessingDrawing" xmlns:w10="urn:schemas-microsoft-com:office:word" xmlns:w="http://schemas.openxmlformats.org/wordprocessingml/2006/main" xmlns:w14="http://schemas.microsoft.com/office/word/2010/wordml" xmlns:w15="http://schemas.microsoft.com/office/word/2012/wordml" xmlns:w16cex="http://schemas.microsoft.com/office/word/2018/wordml/cex" xmlns:w16cid="http://schemas.microsoft.com/office/word/2016/wordml/cid" xmlns:w16="http://schemas.microsoft.com/office/word/2018/wordml" xmlns:w16du="http://schemas.microsoft.com/office/word/2023/wordml/word16du" xmlns:w16sdtdh="http://schemas.microsoft.com/office/word/2020/wordml/sdtdatahash" xmlns:w16se="http://schemas.microsoft.com/office/word/2015/wordml/symex" xmlns:wpg="http://schemas.microsoft.com/office/word/2010/wordprocessingGroup" xmlns:wpi="http://schemas.microsoft.com/office/word/2010/wordprocessingInk" xmlns:wne="http://schemas.microsoft.com/office/word/2006/wordml" xmlns:wps="http://schemas.microsoft.com/office/word/2010/wordprocessingShape" mc:Ignorable="w14 w15 w16se w16cid w16 w16cex w16sdtdh w16du wp14">
   <w:body>
     <w:p>
+      <w:pPr>
+        <w:pStyle w:val="Heading1"/>
+      </w:pPr>
       <w:r>
         <w:t>Website plans</w:t>
       </w:r>
@@ -10,11 +13,7 @@
     <w:p/>
     <w:p>
       <w:pPr>
-        <w:pStyle w:val="ListParagraph"/>
-        <w:numPr>
-          <w:ilvl w:val="0"/>
-          <w:numId w:val="1"/>
-        </w:numPr>
+        <w:pStyle w:val="Heading2"/>
       </w:pPr>
       <w:r>
         <w:t>Pages</w:t>
@@ -163,17 +162,15 @@
           <w:numId w:val="1"/>
         </w:numPr>
       </w:pPr>
+      <w:proofErr w:type="spellStart"/>
       <w:r>
         <w:t>Jounral</w:t>
       </w:r>
-    </w:p>
-    <w:p>
-      <w:pPr>
-        <w:pStyle w:val="ListParagraph"/>
-        <w:numPr>
-          <w:ilvl w:val="0"/>
-          <w:numId w:val="1"/>
-        </w:numPr>
+      <w:proofErr w:type="spellEnd"/>
+    </w:p>
+    <w:p>
+      <w:pPr>
+        <w:pStyle w:val="Heading2"/>
       </w:pPr>
       <w:r>
         <w:t>Features</w:t>
@@ -227,6 +224,27 @@
         <w:t>Transitions when switching pages</w:t>
       </w:r>
     </w:p>
+    <w:p/>
+    <w:p>
+      <w:r>
+        <w:br w:type="page"/>
+      </w:r>
+    </w:p>
+    <w:p>
+      <w:pPr>
+        <w:pStyle w:val="Heading1"/>
+      </w:pPr>
+      <w:r>
+        <w:lastRenderedPageBreak/>
+        <w:t>Hold code</w:t>
+      </w:r>
+    </w:p>
+    <w:p>
+      <w:r>
+        <w:t xml:space="preserve">                                        </w:t>
+      </w:r>
+    </w:p>
+    <w:p/>
     <w:sectPr>
       <w:pgSz w:w="12240" w:h="15840"/>
       <w:pgMar w:top="1440" w:right="1440" w:bottom="1440" w:left="1440" w:header="720" w:footer="720" w:gutter="0"/>
@@ -762,7 +780,6 @@
     <w:next w:val="Normal"/>
     <w:link w:val="Heading2Char"/>
     <w:uiPriority w:val="9"/>
-    <w:semiHidden/>
     <w:unhideWhenUsed/>
     <w:qFormat/>
     <w:rsid w:val="00E3587F"/>
@@ -937,7 +954,6 @@
   <w:style w:type="character" w:default="1" w:styleId="DefaultParagraphFont">
     <w:name w:val="Default Paragraph Font"/>
     <w:uiPriority w:val="1"/>
-    <w:semiHidden/>
     <w:unhideWhenUsed/>
   </w:style>
   <w:style w:type="table" w:default="1" w:styleId="TableNormal">
@@ -979,7 +995,6 @@
     <w:basedOn w:val="DefaultParagraphFont"/>
     <w:link w:val="Heading2"/>
     <w:uiPriority w:val="9"/>
-    <w:semiHidden/>
     <w:rsid w:val="00E3587F"/>
     <w:rPr>
       <w:rFonts w:asciiTheme="majorHAnsi" w:eastAsiaTheme="majorEastAsia" w:hAnsiTheme="majorHAnsi" w:cstheme="majorBidi"/>

</xml_diff>

<commit_message>
working todo functionality, next changing checkmark
</commit_message>
<xml_diff>
--- a/sienna_life_plans.docx
+++ b/sienna_life_plans.docx
@@ -16,6 +16,213 @@
         <w:pStyle w:val="Heading2"/>
       </w:pPr>
       <w:r>
+        <w:t>Currently Working on</w:t>
+      </w:r>
+    </w:p>
+    <w:p>
+      <w:r>
+        <w:t>Todo Page</w:t>
+      </w:r>
+    </w:p>
+    <w:p>
+      <w:pPr>
+        <w:pStyle w:val="ListParagraph"/>
+        <w:numPr>
+          <w:ilvl w:val="0"/>
+          <w:numId w:val="2"/>
+        </w:numPr>
+      </w:pPr>
+      <w:r>
+        <w:t>Todos</w:t>
+      </w:r>
+    </w:p>
+    <w:p>
+      <w:pPr>
+        <w:pStyle w:val="ListParagraph"/>
+        <w:numPr>
+          <w:ilvl w:val="1"/>
+          <w:numId w:val="2"/>
+        </w:numPr>
+        <w:rPr>
+          <w:strike/>
+        </w:rPr>
+      </w:pPr>
+      <w:r>
+        <w:rPr>
+          <w:strike/>
+        </w:rPr>
+        <w:t xml:space="preserve">Functionality of adding </w:t>
+      </w:r>
+      <w:proofErr w:type="spellStart"/>
+      <w:r>
+        <w:rPr>
+          <w:strike/>
+        </w:rPr>
+        <w:t>todos</w:t>
+      </w:r>
+      <w:proofErr w:type="spellEnd"/>
+    </w:p>
+    <w:p>
+      <w:pPr>
+        <w:pStyle w:val="ListParagraph"/>
+        <w:numPr>
+          <w:ilvl w:val="1"/>
+          <w:numId w:val="2"/>
+        </w:numPr>
+      </w:pPr>
+      <w:r>
+        <w:t>Add sorting functionality for different headers</w:t>
+      </w:r>
+    </w:p>
+    <w:p>
+      <w:pPr>
+        <w:pStyle w:val="ListParagraph"/>
+        <w:numPr>
+          <w:ilvl w:val="1"/>
+          <w:numId w:val="2"/>
+        </w:numPr>
+      </w:pPr>
+      <w:r>
+        <w:t xml:space="preserve">Add way to hide </w:t>
+      </w:r>
+      <w:proofErr w:type="spellStart"/>
+      <w:r>
+        <w:t>todos</w:t>
+      </w:r>
+      <w:proofErr w:type="spellEnd"/>
+      <w:r>
+        <w:t xml:space="preserve"> that are done and how to show done vs not done</w:t>
+      </w:r>
+    </w:p>
+    <w:p>
+      <w:pPr>
+        <w:pStyle w:val="ListParagraph"/>
+        <w:numPr>
+          <w:ilvl w:val="0"/>
+          <w:numId w:val="2"/>
+        </w:numPr>
+      </w:pPr>
+      <w:r>
+        <w:t>checkmarks</w:t>
+      </w:r>
+    </w:p>
+    <w:p>
+      <w:pPr>
+        <w:pStyle w:val="ListParagraph"/>
+        <w:numPr>
+          <w:ilvl w:val="1"/>
+          <w:numId w:val="2"/>
+        </w:numPr>
+        <w:rPr>
+          <w:strike/>
+        </w:rPr>
+      </w:pPr>
+      <w:proofErr w:type="spellStart"/>
+      <w:r>
+        <w:rPr>
+          <w:strike/>
+        </w:rPr>
+        <w:t>Scss</w:t>
+      </w:r>
+      <w:proofErr w:type="spellEnd"/>
+      <w:r>
+        <w:rPr>
+          <w:strike/>
+        </w:rPr>
+        <w:t xml:space="preserve"> of checkmarks</w:t>
+      </w:r>
+    </w:p>
+    <w:p>
+      <w:pPr>
+        <w:pStyle w:val="ListParagraph"/>
+        <w:numPr>
+          <w:ilvl w:val="1"/>
+          <w:numId w:val="2"/>
+        </w:numPr>
+      </w:pPr>
+      <w:r>
+        <w:t>Functionality of checkmarks with database</w:t>
+      </w:r>
+    </w:p>
+    <w:p>
+      <w:pPr>
+        <w:pStyle w:val="ListParagraph"/>
+        <w:numPr>
+          <w:ilvl w:val="0"/>
+          <w:numId w:val="2"/>
+        </w:numPr>
+      </w:pPr>
+      <w:r>
+        <w:t>categories</w:t>
+      </w:r>
+    </w:p>
+    <w:p>
+      <w:pPr>
+        <w:pStyle w:val="ListParagraph"/>
+        <w:numPr>
+          <w:ilvl w:val="1"/>
+          <w:numId w:val="2"/>
+        </w:numPr>
+        <w:rPr>
+          <w:strike/>
+        </w:rPr>
+      </w:pPr>
+      <w:r>
+        <w:rPr>
+          <w:strike/>
+        </w:rPr>
+        <w:t>Database for categories</w:t>
+      </w:r>
+    </w:p>
+    <w:p>
+      <w:pPr>
+        <w:pStyle w:val="ListParagraph"/>
+        <w:numPr>
+          <w:ilvl w:val="1"/>
+          <w:numId w:val="2"/>
+        </w:numPr>
+        <w:rPr>
+          <w:strike/>
+        </w:rPr>
+      </w:pPr>
+      <w:proofErr w:type="spellStart"/>
+      <w:r>
+        <w:rPr>
+          <w:strike/>
+        </w:rPr>
+        <w:t>Scss</w:t>
+      </w:r>
+      <w:proofErr w:type="spellEnd"/>
+      <w:r>
+        <w:rPr>
+          <w:strike/>
+        </w:rPr>
+        <w:t xml:space="preserve"> for categories</w:t>
+      </w:r>
+    </w:p>
+    <w:p>
+      <w:pPr>
+        <w:pStyle w:val="ListParagraph"/>
+        <w:numPr>
+          <w:ilvl w:val="1"/>
+          <w:numId w:val="2"/>
+        </w:numPr>
+        <w:rPr>
+          <w:strike/>
+        </w:rPr>
+      </w:pPr>
+      <w:r>
+        <w:rPr>
+          <w:strike/>
+        </w:rPr>
+        <w:t>Functionality of adding new categories</w:t>
+      </w:r>
+    </w:p>
+    <w:p>
+      <w:pPr>
+        <w:pStyle w:val="Heading2"/>
+      </w:pPr>
+      <w:r>
         <w:t>Pages</w:t>
       </w:r>
     </w:p>
@@ -162,11 +369,76 @@
           <w:numId w:val="1"/>
         </w:numPr>
       </w:pPr>
+      <w:r>
+        <w:t>Calendar</w:t>
+      </w:r>
+    </w:p>
+    <w:p>
+      <w:pPr>
+        <w:pStyle w:val="ListParagraph"/>
+        <w:numPr>
+          <w:ilvl w:val="2"/>
+          <w:numId w:val="1"/>
+        </w:numPr>
+      </w:pPr>
+      <w:r>
+        <w:t>Similar functionality to google calendar</w:t>
+      </w:r>
+    </w:p>
+    <w:p>
+      <w:pPr>
+        <w:pStyle w:val="ListParagraph"/>
+        <w:numPr>
+          <w:ilvl w:val="2"/>
+          <w:numId w:val="1"/>
+        </w:numPr>
+      </w:pPr>
+      <w:r>
+        <w:t xml:space="preserve">Will have additional features like integrating it with my to-do list and adding certain </w:t>
+      </w:r>
       <w:proofErr w:type="spellStart"/>
       <w:r>
-        <w:t>Jounral</w:t>
+        <w:t>todos</w:t>
       </w:r>
       <w:proofErr w:type="spellEnd"/>
+      <w:r>
+        <w:t xml:space="preserve"> into my schedule</w:t>
+      </w:r>
+    </w:p>
+    <w:p>
+      <w:pPr>
+        <w:pStyle w:val="ListParagraph"/>
+        <w:numPr>
+          <w:ilvl w:val="1"/>
+          <w:numId w:val="1"/>
+        </w:numPr>
+      </w:pPr>
+      <w:r>
+        <w:t>Jo</w:t>
+      </w:r>
+      <w:r>
+        <w:t>urnal</w:t>
+      </w:r>
+    </w:p>
+    <w:p>
+      <w:pPr>
+        <w:pStyle w:val="ListParagraph"/>
+        <w:numPr>
+          <w:ilvl w:val="2"/>
+          <w:numId w:val="1"/>
+        </w:numPr>
+      </w:pPr>
+      <w:r>
+        <w:t xml:space="preserve">Import questions from a </w:t>
+      </w:r>
+      <w:proofErr w:type="spellStart"/>
+      <w:r>
+        <w:t>self written</w:t>
+      </w:r>
+      <w:proofErr w:type="spellEnd"/>
+      <w:r>
+        <w:t xml:space="preserve"> memoir type book for it to ask me each day</w:t>
+      </w:r>
     </w:p>
     <w:p>
       <w:pPr>
@@ -216,6 +488,19 @@
       <w:pPr>
         <w:pStyle w:val="ListParagraph"/>
         <w:numPr>
+          <w:ilvl w:val="2"/>
+          <w:numId w:val="1"/>
+        </w:numPr>
+      </w:pPr>
+      <w:r>
+        <w:lastRenderedPageBreak/>
+        <w:t>Need to make my color variables be more like a gradient</w:t>
+      </w:r>
+    </w:p>
+    <w:p>
+      <w:pPr>
+        <w:pStyle w:val="ListParagraph"/>
+        <w:numPr>
           <w:ilvl w:val="1"/>
           <w:numId w:val="1"/>
         </w:numPr>
@@ -223,6 +508,49 @@
       <w:r>
         <w:t>Transitions when switching pages</w:t>
       </w:r>
+    </w:p>
+    <w:p>
+      <w:pPr>
+        <w:pStyle w:val="ListParagraph"/>
+        <w:numPr>
+          <w:ilvl w:val="1"/>
+          <w:numId w:val="1"/>
+        </w:numPr>
+      </w:pPr>
+      <w:r>
+        <w:t xml:space="preserve">Add lots of hovering features so many things change when I </w:t>
+      </w:r>
+      <w:r>
+        <w:t xml:space="preserve">move my </w:t>
+      </w:r>
+      <w:proofErr w:type="gramStart"/>
+      <w:r>
+        <w:t>mousse</w:t>
+      </w:r>
+      <w:proofErr w:type="gramEnd"/>
+      <w:r>
+        <w:t xml:space="preserve"> around the screen</w:t>
+      </w:r>
+    </w:p>
+    <w:p>
+      <w:pPr>
+        <w:pStyle w:val="ListParagraph"/>
+        <w:numPr>
+          <w:ilvl w:val="1"/>
+          <w:numId w:val="1"/>
+        </w:numPr>
+      </w:pPr>
+      <w:r>
+        <w:t xml:space="preserve">Having </w:t>
+      </w:r>
+      <w:r>
+        <w:t>the scroll bar be over the entire container and keeping the header at the top by using position: fixed</w:t>
+      </w:r>
+    </w:p>
+    <w:p>
+      <w:pPr>
+        <w:ind w:left="720"/>
+      </w:pPr>
     </w:p>
     <w:p/>
     <w:p>
@@ -346,8 +674,124 @@
       </w:pPr>
     </w:lvl>
   </w:abstractNum>
+  <w:abstractNum w:abstractNumId="1" w15:restartNumberingAfterBreak="0">
+    <w:nsid w:val="56390F99"/>
+    <w:multiLevelType w:val="hybridMultilevel"/>
+    <w:tmpl w:val="2B84DDA4"/>
+    <w:lvl w:ilvl="0" w:tplc="04090005">
+      <w:start w:val="1"/>
+      <w:numFmt w:val="bullet"/>
+      <w:lvlText w:val=""/>
+      <w:lvlJc w:val="left"/>
+      <w:pPr>
+        <w:ind w:left="720" w:hanging="360"/>
+      </w:pPr>
+      <w:rPr>
+        <w:rFonts w:ascii="Wingdings" w:hAnsi="Wingdings" w:hint="default"/>
+      </w:rPr>
+    </w:lvl>
+    <w:lvl w:ilvl="1" w:tplc="04090003">
+      <w:start w:val="1"/>
+      <w:numFmt w:val="bullet"/>
+      <w:lvlText w:val="o"/>
+      <w:lvlJc w:val="left"/>
+      <w:pPr>
+        <w:ind w:left="1440" w:hanging="360"/>
+      </w:pPr>
+      <w:rPr>
+        <w:rFonts w:ascii="Courier New" w:hAnsi="Courier New" w:cs="Courier New" w:hint="default"/>
+      </w:rPr>
+    </w:lvl>
+    <w:lvl w:ilvl="2" w:tplc="04090005" w:tentative="1">
+      <w:start w:val="1"/>
+      <w:numFmt w:val="bullet"/>
+      <w:lvlText w:val=""/>
+      <w:lvlJc w:val="left"/>
+      <w:pPr>
+        <w:ind w:left="2160" w:hanging="360"/>
+      </w:pPr>
+      <w:rPr>
+        <w:rFonts w:ascii="Wingdings" w:hAnsi="Wingdings" w:hint="default"/>
+      </w:rPr>
+    </w:lvl>
+    <w:lvl w:ilvl="3" w:tplc="04090001" w:tentative="1">
+      <w:start w:val="1"/>
+      <w:numFmt w:val="bullet"/>
+      <w:lvlText w:val=""/>
+      <w:lvlJc w:val="left"/>
+      <w:pPr>
+        <w:ind w:left="2880" w:hanging="360"/>
+      </w:pPr>
+      <w:rPr>
+        <w:rFonts w:ascii="Symbol" w:hAnsi="Symbol" w:hint="default"/>
+      </w:rPr>
+    </w:lvl>
+    <w:lvl w:ilvl="4" w:tplc="04090003" w:tentative="1">
+      <w:start w:val="1"/>
+      <w:numFmt w:val="bullet"/>
+      <w:lvlText w:val="o"/>
+      <w:lvlJc w:val="left"/>
+      <w:pPr>
+        <w:ind w:left="3600" w:hanging="360"/>
+      </w:pPr>
+      <w:rPr>
+        <w:rFonts w:ascii="Courier New" w:hAnsi="Courier New" w:cs="Courier New" w:hint="default"/>
+      </w:rPr>
+    </w:lvl>
+    <w:lvl w:ilvl="5" w:tplc="04090005" w:tentative="1">
+      <w:start w:val="1"/>
+      <w:numFmt w:val="bullet"/>
+      <w:lvlText w:val=""/>
+      <w:lvlJc w:val="left"/>
+      <w:pPr>
+        <w:ind w:left="4320" w:hanging="360"/>
+      </w:pPr>
+      <w:rPr>
+        <w:rFonts w:ascii="Wingdings" w:hAnsi="Wingdings" w:hint="default"/>
+      </w:rPr>
+    </w:lvl>
+    <w:lvl w:ilvl="6" w:tplc="04090001" w:tentative="1">
+      <w:start w:val="1"/>
+      <w:numFmt w:val="bullet"/>
+      <w:lvlText w:val=""/>
+      <w:lvlJc w:val="left"/>
+      <w:pPr>
+        <w:ind w:left="5040" w:hanging="360"/>
+      </w:pPr>
+      <w:rPr>
+        <w:rFonts w:ascii="Symbol" w:hAnsi="Symbol" w:hint="default"/>
+      </w:rPr>
+    </w:lvl>
+    <w:lvl w:ilvl="7" w:tplc="04090003" w:tentative="1">
+      <w:start w:val="1"/>
+      <w:numFmt w:val="bullet"/>
+      <w:lvlText w:val="o"/>
+      <w:lvlJc w:val="left"/>
+      <w:pPr>
+        <w:ind w:left="5760" w:hanging="360"/>
+      </w:pPr>
+      <w:rPr>
+        <w:rFonts w:ascii="Courier New" w:hAnsi="Courier New" w:cs="Courier New" w:hint="default"/>
+      </w:rPr>
+    </w:lvl>
+    <w:lvl w:ilvl="8" w:tplc="04090005" w:tentative="1">
+      <w:start w:val="1"/>
+      <w:numFmt w:val="bullet"/>
+      <w:lvlText w:val=""/>
+      <w:lvlJc w:val="left"/>
+      <w:pPr>
+        <w:ind w:left="6480" w:hanging="360"/>
+      </w:pPr>
+      <w:rPr>
+        <w:rFonts w:ascii="Wingdings" w:hAnsi="Wingdings" w:hint="default"/>
+      </w:rPr>
+    </w:lvl>
+  </w:abstractNum>
   <w:num w:numId="1" w16cid:durableId="454717630">
     <w:abstractNumId w:val="0"/>
+  </w:num>
+  <w:num w:numId="2" w16cid:durableId="158426871">
+    <w:abstractNumId w:val="1"/>
   </w:num>
 </w:numbering>
 </file>
@@ -954,6 +1398,7 @@
   <w:style w:type="character" w:default="1" w:styleId="DefaultParagraphFont">
     <w:name w:val="Default Paragraph Font"/>
     <w:uiPriority w:val="1"/>
+    <w:semiHidden/>
     <w:unhideWhenUsed/>
   </w:style>
   <w:style w:type="table" w:default="1" w:styleId="TableNormal">

</xml_diff>

<commit_message>
completed basic routine feature functionality and design
</commit_message>
<xml_diff>
--- a/sienna_life_plans.docx
+++ b/sienna_life_plans.docx
@@ -32,13 +32,8 @@
           <w:numId w:val="5"/>
         </w:numPr>
       </w:pPr>
-      <w:proofErr w:type="spellStart"/>
-      <w:r>
-        <w:t>Sqlalchemy</w:t>
-      </w:r>
-      <w:proofErr w:type="spellEnd"/>
-      <w:r>
-        <w:t xml:space="preserve"> database</w:t>
+      <w:r>
+        <w:t>Sqlalchemy database</w:t>
       </w:r>
     </w:p>
     <w:p>
@@ -67,7 +62,7 @@
     </w:p>
     <w:p>
       <w:r>
-        <w:t>Todo Page</w:t>
+        <w:t>Calendar Page</w:t>
       </w:r>
     </w:p>
     <w:p>
@@ -75,11 +70,11 @@
         <w:pStyle w:val="ListParagraph"/>
         <w:numPr>
           <w:ilvl w:val="0"/>
-          <w:numId w:val="2"/>
-        </w:numPr>
-      </w:pPr>
-      <w:r>
-        <w:t>Todos</w:t>
+          <w:numId w:val="7"/>
+        </w:numPr>
+      </w:pPr>
+      <w:r>
+        <w:t>Layout</w:t>
       </w:r>
     </w:p>
     <w:p>
@@ -87,7 +82,61 @@
         <w:pStyle w:val="ListParagraph"/>
         <w:numPr>
           <w:ilvl w:val="1"/>
-          <w:numId w:val="2"/>
+          <w:numId w:val="7"/>
+        </w:numPr>
+      </w:pPr>
+      <w:r>
+        <w:t>Weekly view with dates and times</w:t>
+      </w:r>
+    </w:p>
+    <w:p>
+      <w:pPr>
+        <w:pStyle w:val="ListParagraph"/>
+        <w:numPr>
+          <w:ilvl w:val="0"/>
+          <w:numId w:val="7"/>
+        </w:numPr>
+      </w:pPr>
+      <w:r>
+        <w:t>Functionality</w:t>
+      </w:r>
+    </w:p>
+    <w:p>
+      <w:pPr>
+        <w:pStyle w:val="ListParagraph"/>
+        <w:numPr>
+          <w:ilvl w:val="1"/>
+          <w:numId w:val="7"/>
+        </w:numPr>
+      </w:pPr>
+      <w:r>
+        <w:t>Dragging to add options</w:t>
+      </w:r>
+    </w:p>
+    <w:p/>
+    <w:p>
+      <w:r>
+        <w:t>Routine Page</w:t>
+      </w:r>
+    </w:p>
+    <w:p>
+      <w:pPr>
+        <w:pStyle w:val="ListParagraph"/>
+        <w:numPr>
+          <w:ilvl w:val="0"/>
+          <w:numId w:val="6"/>
+        </w:numPr>
+      </w:pPr>
+      <w:r>
+        <w:t>Tasks</w:t>
+      </w:r>
+    </w:p>
+    <w:p>
+      <w:pPr>
+        <w:pStyle w:val="ListParagraph"/>
+        <w:numPr>
+          <w:ilvl w:val="1"/>
+          <w:numId w:val="6"/>
         </w:numPr>
         <w:rPr>
           <w:strike/>
@@ -97,85 +146,205 @@
         <w:rPr>
           <w:strike/>
         </w:rPr>
-        <w:t xml:space="preserve">Functionality of adding </w:t>
-      </w:r>
-      <w:proofErr w:type="spellStart"/>
-      <w:r>
+        <w:t>Create functionality to add categories and task</w:t>
+      </w:r>
+    </w:p>
+    <w:p>
+      <w:pPr>
+        <w:pStyle w:val="ListParagraph"/>
+        <w:numPr>
+          <w:ilvl w:val="1"/>
+          <w:numId w:val="6"/>
+        </w:numPr>
         <w:rPr>
           <w:strike/>
         </w:rPr>
-        <w:t>todos</w:t>
-      </w:r>
-      <w:proofErr w:type="spellEnd"/>
-    </w:p>
-    <w:p>
-      <w:pPr>
-        <w:pStyle w:val="ListParagraph"/>
-        <w:numPr>
-          <w:ilvl w:val="1"/>
-          <w:numId w:val="2"/>
-        </w:numPr>
-      </w:pPr>
-      <w:r>
-        <w:t>Add sorting functionality for different headers</w:t>
-      </w:r>
-    </w:p>
-    <w:p>
-      <w:pPr>
-        <w:pStyle w:val="ListParagraph"/>
-        <w:numPr>
-          <w:ilvl w:val="1"/>
-          <w:numId w:val="2"/>
-        </w:numPr>
-      </w:pPr>
-      <w:r>
-        <w:t xml:space="preserve">Add way to hide </w:t>
-      </w:r>
-      <w:proofErr w:type="spellStart"/>
-      <w:r>
-        <w:t>todos</w:t>
-      </w:r>
-      <w:proofErr w:type="spellEnd"/>
-      <w:r>
-        <w:t xml:space="preserve"> that are done and how to show done vs not done</w:t>
-      </w:r>
-    </w:p>
-    <w:p>
-      <w:pPr>
-        <w:pStyle w:val="ListParagraph"/>
-        <w:numPr>
-          <w:ilvl w:val="0"/>
-          <w:numId w:val="2"/>
-        </w:numPr>
-      </w:pPr>
-      <w:r>
-        <w:t>checkmarks</w:t>
-      </w:r>
-    </w:p>
-    <w:p>
-      <w:pPr>
-        <w:pStyle w:val="ListParagraph"/>
-        <w:numPr>
-          <w:ilvl w:val="1"/>
-          <w:numId w:val="2"/>
-        </w:numPr>
+      </w:pPr>
+      <w:r>
         <w:rPr>
           <w:strike/>
         </w:rPr>
-      </w:pPr>
-      <w:proofErr w:type="spellStart"/>
+        <w:t xml:space="preserve">Add functionality to </w:t>
+      </w:r>
       <w:r>
         <w:rPr>
           <w:strike/>
         </w:rPr>
-        <w:t>Scss</w:t>
-      </w:r>
-      <w:proofErr w:type="spellEnd"/>
-      <w:r>
+        <w:t>click checkmarks to mark off daily tasks</w:t>
+      </w:r>
+    </w:p>
+    <w:p>
+      <w:pPr>
+        <w:pStyle w:val="ListParagraph"/>
+        <w:numPr>
+          <w:ilvl w:val="1"/>
+          <w:numId w:val="6"/>
+        </w:numPr>
+      </w:pPr>
+      <w:r>
+        <w:t>Have the description of the task appear when you hover over the name</w:t>
+      </w:r>
+    </w:p>
+    <w:p>
+      <w:pPr>
+        <w:pStyle w:val="ListParagraph"/>
+        <w:numPr>
+          <w:ilvl w:val="1"/>
+          <w:numId w:val="6"/>
+        </w:numPr>
+      </w:pPr>
+      <w:r>
+        <w:t>Add next week and previous week functionality</w:t>
+      </w:r>
+    </w:p>
+    <w:p>
+      <w:pPr>
+        <w:pStyle w:val="ListParagraph"/>
+        <w:numPr>
+          <w:ilvl w:val="1"/>
+          <w:numId w:val="6"/>
+        </w:numPr>
+      </w:pPr>
+      <w:r>
+        <w:t>Maybe add day view and week view to tasks</w:t>
+      </w:r>
+    </w:p>
+    <w:p>
+      <w:pPr>
+        <w:pStyle w:val="ListParagraph"/>
+        <w:numPr>
+          <w:ilvl w:val="0"/>
+          <w:numId w:val="6"/>
+        </w:numPr>
+      </w:pPr>
+      <w:r>
+        <w:t>Completion</w:t>
+      </w:r>
+    </w:p>
+    <w:p>
+      <w:pPr>
+        <w:pStyle w:val="ListParagraph"/>
+        <w:numPr>
+          <w:ilvl w:val="1"/>
+          <w:numId w:val="6"/>
+        </w:numPr>
         <w:rPr>
           <w:strike/>
         </w:rPr>
-        <w:t xml:space="preserve"> of checkmarks</w:t>
+      </w:pPr>
+      <w:r>
+        <w:rPr>
+          <w:strike/>
+        </w:rPr>
+        <w:t>Add completion amount to be displayed on website for each day</w:t>
+      </w:r>
+    </w:p>
+    <w:p>
+      <w:pPr>
+        <w:pStyle w:val="ListParagraph"/>
+        <w:numPr>
+          <w:ilvl w:val="1"/>
+          <w:numId w:val="6"/>
+        </w:numPr>
+      </w:pPr>
+      <w:r>
+        <w:t>Have the header background of each day change color based on the completion</w:t>
+      </w:r>
+    </w:p>
+    <w:p/>
+    <w:p>
+      <w:r>
+        <w:t>Todo Page</w:t>
+      </w:r>
+    </w:p>
+    <w:p>
+      <w:pPr>
+        <w:pStyle w:val="ListParagraph"/>
+        <w:numPr>
+          <w:ilvl w:val="0"/>
+          <w:numId w:val="2"/>
+        </w:numPr>
+      </w:pPr>
+      <w:r>
+        <w:t>Todos</w:t>
+      </w:r>
+    </w:p>
+    <w:p>
+      <w:pPr>
+        <w:pStyle w:val="ListParagraph"/>
+        <w:numPr>
+          <w:ilvl w:val="1"/>
+          <w:numId w:val="2"/>
+        </w:numPr>
+        <w:rPr>
+          <w:strike/>
+        </w:rPr>
+      </w:pPr>
+      <w:r>
+        <w:rPr>
+          <w:strike/>
+        </w:rPr>
+        <w:t>Functionality of adding todos</w:t>
+      </w:r>
+    </w:p>
+    <w:p>
+      <w:pPr>
+        <w:pStyle w:val="ListParagraph"/>
+        <w:numPr>
+          <w:ilvl w:val="1"/>
+          <w:numId w:val="2"/>
+        </w:numPr>
+        <w:rPr>
+          <w:strike/>
+        </w:rPr>
+      </w:pPr>
+      <w:r>
+        <w:rPr>
+          <w:strike/>
+        </w:rPr>
+        <w:t>Add sorting functionality for different headers</w:t>
+      </w:r>
+    </w:p>
+    <w:p>
+      <w:pPr>
+        <w:pStyle w:val="ListParagraph"/>
+        <w:numPr>
+          <w:ilvl w:val="1"/>
+          <w:numId w:val="2"/>
+        </w:numPr>
+      </w:pPr>
+      <w:r>
+        <w:t>Add way to hide todos that are done and how to show done vs not done</w:t>
+      </w:r>
+    </w:p>
+    <w:p>
+      <w:pPr>
+        <w:pStyle w:val="ListParagraph"/>
+        <w:numPr>
+          <w:ilvl w:val="0"/>
+          <w:numId w:val="2"/>
+        </w:numPr>
+      </w:pPr>
+      <w:r>
+        <w:t>checkmarks</w:t>
+      </w:r>
+    </w:p>
+    <w:p>
+      <w:pPr>
+        <w:pStyle w:val="ListParagraph"/>
+        <w:numPr>
+          <w:ilvl w:val="1"/>
+          <w:numId w:val="2"/>
+        </w:numPr>
+        <w:rPr>
+          <w:strike/>
+        </w:rPr>
+      </w:pPr>
+      <w:r>
+        <w:rPr>
+          <w:strike/>
+        </w:rPr>
+        <w:t>Scss of checkmarks</w:t>
       </w:r>
     </w:p>
     <w:p>
@@ -237,19 +406,11 @@
           <w:strike/>
         </w:rPr>
       </w:pPr>
-      <w:proofErr w:type="spellStart"/>
       <w:r>
         <w:rPr>
           <w:strike/>
         </w:rPr>
-        <w:t>Scss</w:t>
-      </w:r>
-      <w:proofErr w:type="spellEnd"/>
-      <w:r>
-        <w:rPr>
-          <w:strike/>
-        </w:rPr>
-        <w:t xml:space="preserve"> for categories</w:t>
+        <w:t>Scss for categories</w:t>
       </w:r>
     </w:p>
     <w:p>
@@ -275,6 +436,7 @@
         <w:pStyle w:val="Heading2"/>
       </w:pPr>
       <w:r>
+        <w:lastRenderedPageBreak/>
         <w:t>Pages</w:t>
       </w:r>
     </w:p>
@@ -446,15 +608,7 @@
         </w:numPr>
       </w:pPr>
       <w:r>
-        <w:t xml:space="preserve">Will have additional features like integrating it with my to-do list and adding certain </w:t>
-      </w:r>
-      <w:proofErr w:type="spellStart"/>
-      <w:r>
-        <w:t>todos</w:t>
-      </w:r>
-      <w:proofErr w:type="spellEnd"/>
-      <w:r>
-        <w:t xml:space="preserve"> into my schedule</w:t>
+        <w:t>Will have additional features like integrating it with my to-do list and adding certain todos into my schedule</w:t>
       </w:r>
     </w:p>
     <w:p>
@@ -481,15 +635,7 @@
         </w:numPr>
       </w:pPr>
       <w:r>
-        <w:t xml:space="preserve">Import questions from a </w:t>
-      </w:r>
-      <w:proofErr w:type="spellStart"/>
-      <w:r>
-        <w:t>self written</w:t>
-      </w:r>
-      <w:proofErr w:type="spellEnd"/>
-      <w:r>
-        <w:t xml:space="preserve"> memoir type book for it to ask me each day</w:t>
+        <w:t>Import questions from a self written memoir type book for it to ask me each day</w:t>
       </w:r>
     </w:p>
     <w:p>
@@ -497,7 +643,6 @@
         <w:pStyle w:val="Heading2"/>
       </w:pPr>
       <w:r>
-        <w:lastRenderedPageBreak/>
         <w:t>Features</w:t>
       </w:r>
     </w:p>
@@ -573,15 +718,7 @@
         <w:t xml:space="preserve">Add lots of hovering features so many things change when I </w:t>
       </w:r>
       <w:r>
-        <w:t xml:space="preserve">move my </w:t>
-      </w:r>
-      <w:proofErr w:type="gramStart"/>
-      <w:r>
-        <w:t>mousse</w:t>
-      </w:r>
-      <w:proofErr w:type="gramEnd"/>
-      <w:r>
-        <w:t xml:space="preserve"> around the screen</w:t>
+        <w:t>move my mousse around the screen</w:t>
       </w:r>
     </w:p>
     <w:p>
@@ -601,6 +738,30 @@
     </w:p>
     <w:p>
       <w:pPr>
+        <w:pStyle w:val="ListParagraph"/>
+        <w:numPr>
+          <w:ilvl w:val="1"/>
+          <w:numId w:val="1"/>
+        </w:numPr>
+      </w:pPr>
+      <w:r>
+        <w:t>Change the right click menu to be my own personal right click menu</w:t>
+      </w:r>
+    </w:p>
+    <w:p>
+      <w:pPr>
+        <w:pStyle w:val="ListParagraph"/>
+        <w:numPr>
+          <w:ilvl w:val="1"/>
+          <w:numId w:val="1"/>
+        </w:numPr>
+      </w:pPr>
+      <w:r>
+        <w:t>Soft deletion features for databases to ensure that data is never lost completely</w:t>
+      </w:r>
+    </w:p>
+    <w:p>
+      <w:pPr>
         <w:ind w:left="720"/>
       </w:pPr>
     </w:p>
@@ -631,15 +792,7 @@
     </w:p>
     <w:p>
       <w:r>
-        <w:t>&lt;html lang="</w:t>
-      </w:r>
-      <w:proofErr w:type="spellStart"/>
-      <w:r>
-        <w:t>en</w:t>
-      </w:r>
-      <w:proofErr w:type="spellEnd"/>
-      <w:r>
-        <w:t>"&gt;</w:t>
+        <w:t>&lt;html lang="en"&gt;</w:t>
       </w:r>
     </w:p>
     <w:p>
@@ -664,39 +817,7 @@
     </w:p>
     <w:p>
       <w:r>
-        <w:t xml:space="preserve">    &lt;link </w:t>
-      </w:r>
-      <w:proofErr w:type="spellStart"/>
-      <w:r>
-        <w:t>rel</w:t>
-      </w:r>
-      <w:proofErr w:type="spellEnd"/>
-      <w:r>
-        <w:t xml:space="preserve">="stylesheet" </w:t>
-      </w:r>
-      <w:proofErr w:type="spellStart"/>
-      <w:r>
-        <w:t>href</w:t>
-      </w:r>
-      <w:proofErr w:type="spellEnd"/>
-      <w:r>
-        <w:t>="</w:t>
-      </w:r>
-      <w:proofErr w:type="gramStart"/>
-      <w:r>
-        <w:t xml:space="preserve">{{ </w:t>
-      </w:r>
-      <w:proofErr w:type="spellStart"/>
-      <w:r>
-        <w:t>url</w:t>
-      </w:r>
-      <w:proofErr w:type="gramEnd"/>
-      <w:r>
-        <w:t>_for</w:t>
-      </w:r>
-      <w:proofErr w:type="spellEnd"/>
-      <w:r>
-        <w:t>('static', filename='style.css') }}"&gt;</w:t>
+        <w:t xml:space="preserve">    &lt;link rel="stylesheet" href="{{ url_for('static', filename='style.css') }}"&gt;</w:t>
       </w:r>
     </w:p>
     <w:p>
@@ -711,143 +832,32 @@
     </w:p>
     <w:p>
       <w:r>
-        <w:t xml:space="preserve">    &lt;div class="</w:t>
-      </w:r>
-      <w:proofErr w:type="spellStart"/>
-      <w:r>
-        <w:t>todos</w:t>
-      </w:r>
-      <w:proofErr w:type="spellEnd"/>
-      <w:r>
-        <w:t>-container"&gt;</w:t>
-      </w:r>
-    </w:p>
-    <w:p>
-      <w:r>
-        <w:t xml:space="preserve">        {% for </w:t>
-      </w:r>
-      <w:proofErr w:type="spellStart"/>
-      <w:r>
-        <w:t>todo</w:t>
-      </w:r>
-      <w:proofErr w:type="spellEnd"/>
-      <w:r>
-        <w:t xml:space="preserve"> in </w:t>
-      </w:r>
-      <w:proofErr w:type="spellStart"/>
-      <w:proofErr w:type="gramStart"/>
-      <w:r>
-        <w:t>todos</w:t>
-      </w:r>
-      <w:proofErr w:type="spellEnd"/>
-      <w:r>
-        <w:t xml:space="preserve"> %}</w:t>
-      </w:r>
-      <w:proofErr w:type="gramEnd"/>
-    </w:p>
-    <w:p>
-      <w:r>
-        <w:t xml:space="preserve">            &lt;div class="</w:t>
-      </w:r>
-      <w:proofErr w:type="spellStart"/>
-      <w:r>
-        <w:t>todo</w:t>
-      </w:r>
-      <w:proofErr w:type="spellEnd"/>
-      <w:r>
-        <w:t>-item" id="</w:t>
-      </w:r>
-      <w:proofErr w:type="spellStart"/>
-      <w:r>
-        <w:t>todo</w:t>
-      </w:r>
-      <w:proofErr w:type="spellEnd"/>
-      <w:proofErr w:type="gramStart"/>
-      <w:r>
-        <w:t>-{</w:t>
-      </w:r>
-      <w:proofErr w:type="gramEnd"/>
-      <w:r>
-        <w:t>{ todo.id }}"&gt;</w:t>
-      </w:r>
-    </w:p>
-    <w:p>
-      <w:r>
-        <w:t xml:space="preserve">                &lt;div class="checkbox-container" id="checkbox-container</w:t>
-      </w:r>
-      <w:proofErr w:type="gramStart"/>
-      <w:r>
-        <w:t>-{</w:t>
-      </w:r>
-      <w:proofErr w:type="gramEnd"/>
-      <w:r>
-        <w:t>{ todo.id }}"&gt;</w:t>
-      </w:r>
-    </w:p>
-    <w:p>
-      <w:r>
-        <w:t xml:space="preserve">                    &lt;div class="checkbox" id="checkbox</w:t>
-      </w:r>
-      <w:proofErr w:type="gramStart"/>
-      <w:r>
-        <w:t>-{</w:t>
-      </w:r>
-      <w:proofErr w:type="gramEnd"/>
-      <w:r>
-        <w:t>{ todo.id }}"&gt;</w:t>
-      </w:r>
-    </w:p>
-    <w:p>
-      <w:r>
-        <w:t xml:space="preserve">                        &lt;</w:t>
-      </w:r>
-      <w:proofErr w:type="spellStart"/>
-      <w:r>
-        <w:t>img</w:t>
-      </w:r>
-      <w:proofErr w:type="spellEnd"/>
-      <w:r>
-        <w:t xml:space="preserve"> </w:t>
-      </w:r>
-      <w:proofErr w:type="spellStart"/>
-      <w:r>
-        <w:t>src</w:t>
-      </w:r>
-      <w:proofErr w:type="spellEnd"/>
-      <w:r>
-        <w:t>="</w:t>
-      </w:r>
-      <w:proofErr w:type="gramStart"/>
-      <w:r>
-        <w:t xml:space="preserve">{{ </w:t>
-      </w:r>
-      <w:proofErr w:type="spellStart"/>
-      <w:r>
-        <w:t>url</w:t>
-      </w:r>
-      <w:proofErr w:type="gramEnd"/>
-      <w:r>
-        <w:t>_for</w:t>
-      </w:r>
-      <w:proofErr w:type="spellEnd"/>
-      <w:r>
-        <w:t xml:space="preserve">('static', filename='images/{{ 'checked.png' if </w:t>
-      </w:r>
-      <w:proofErr w:type="spellStart"/>
-      <w:r>
-        <w:t>todo.is_checked</w:t>
-      </w:r>
-      <w:proofErr w:type="spellEnd"/>
-      <w:r>
-        <w:t xml:space="preserve"> else 'unchecked.png' }}') }}" alt="checkbox" id="checkbox-</w:t>
-      </w:r>
-      <w:proofErr w:type="spellStart"/>
-      <w:r>
-        <w:t>img</w:t>
-      </w:r>
-      <w:proofErr w:type="spellEnd"/>
-      <w:r>
-        <w:t>-{{ todo.id }}"&gt;</w:t>
+        <w:t xml:space="preserve">    &lt;div class="todos-container"&gt;</w:t>
+      </w:r>
+    </w:p>
+    <w:p>
+      <w:r>
+        <w:t xml:space="preserve">        {% for todo in todos %}</w:t>
+      </w:r>
+    </w:p>
+    <w:p>
+      <w:r>
+        <w:t xml:space="preserve">            &lt;div class="todo-item" id="todo-{{ todo.id }}"&gt;</w:t>
+      </w:r>
+    </w:p>
+    <w:p>
+      <w:r>
+        <w:t xml:space="preserve">                &lt;div class="checkbox-container" id="checkbox-container-{{ todo.id }}"&gt;</w:t>
+      </w:r>
+    </w:p>
+    <w:p>
+      <w:r>
+        <w:t xml:space="preserve">                    &lt;div class="checkbox" id="checkbox-{{ todo.id }}"&gt;</w:t>
+      </w:r>
+    </w:p>
+    <w:p>
+      <w:r>
+        <w:t xml:space="preserve">                        &lt;img src="{{ url_for('static', filename='images/{{ 'checked.png' if todo.is_checked else 'unchecked.png' }}') }}" alt="checkbox" id="checkbox-img-{{ todo.id }}"&gt;</w:t>
       </w:r>
     </w:p>
     <w:p>
@@ -862,23 +872,7 @@
     </w:p>
     <w:p>
       <w:r>
-        <w:t xml:space="preserve">                &lt;p</w:t>
-      </w:r>
-      <w:proofErr w:type="gramStart"/>
-      <w:r>
-        <w:t>&gt;{</w:t>
-      </w:r>
-      <w:proofErr w:type="gramEnd"/>
-      <w:r>
-        <w:t xml:space="preserve">{ </w:t>
-      </w:r>
-      <w:proofErr w:type="spellStart"/>
-      <w:r>
-        <w:t>todo.task</w:t>
-      </w:r>
-      <w:proofErr w:type="spellEnd"/>
-      <w:r>
-        <w:t xml:space="preserve"> }}&lt;/p&gt;</w:t>
+        <w:t xml:space="preserve">                &lt;p&gt;{{ todo.task }}&lt;/p&gt;</w:t>
       </w:r>
     </w:p>
     <w:p>
@@ -888,15 +882,7 @@
     </w:p>
     <w:p>
       <w:r>
-        <w:t xml:space="preserve">        {% </w:t>
-      </w:r>
-      <w:proofErr w:type="spellStart"/>
-      <w:r>
-        <w:t>endfor</w:t>
-      </w:r>
-      <w:proofErr w:type="spellEnd"/>
-      <w:r>
-        <w:t xml:space="preserve"> %}</w:t>
+        <w:t xml:space="preserve">        {% endfor %}</w:t>
       </w:r>
     </w:p>
     <w:p>
@@ -907,31 +893,7 @@
     <w:p/>
     <w:p>
       <w:r>
-        <w:t xml:space="preserve">    &lt;script </w:t>
-      </w:r>
-      <w:proofErr w:type="spellStart"/>
-      <w:r>
-        <w:t>src</w:t>
-      </w:r>
-      <w:proofErr w:type="spellEnd"/>
-      <w:r>
-        <w:t>="</w:t>
-      </w:r>
-      <w:proofErr w:type="gramStart"/>
-      <w:r>
-        <w:t xml:space="preserve">{{ </w:t>
-      </w:r>
-      <w:proofErr w:type="spellStart"/>
-      <w:r>
-        <w:t>url</w:t>
-      </w:r>
-      <w:proofErr w:type="gramEnd"/>
-      <w:r>
-        <w:t>_for</w:t>
-      </w:r>
-      <w:proofErr w:type="spellEnd"/>
-      <w:r>
-        <w:t>('static', filename='script.js') }}"&gt;&lt;/script&gt;</w:t>
+        <w:t xml:space="preserve">    &lt;script src="{{ url_for('static', filename='script.js') }}"&gt;&lt;/script&gt;</w:t>
       </w:r>
     </w:p>
     <w:p>
@@ -1383,6 +1345,119 @@
     </w:lvl>
   </w:abstractNum>
   <w:abstractNum w:abstractNumId="4" w15:restartNumberingAfterBreak="0">
+    <w:nsid w:val="55363037"/>
+    <w:multiLevelType w:val="hybridMultilevel"/>
+    <w:tmpl w:val="B62E9B22"/>
+    <w:lvl w:ilvl="0" w:tplc="75326D68">
+      <w:start w:val="1"/>
+      <w:numFmt w:val="bullet"/>
+      <w:lvlText w:val="-"/>
+      <w:lvlJc w:val="left"/>
+      <w:pPr>
+        <w:ind w:left="720" w:hanging="360"/>
+      </w:pPr>
+      <w:rPr>
+        <w:rFonts w:ascii="Aptos" w:eastAsiaTheme="minorHAnsi" w:hAnsi="Aptos" w:cstheme="minorBidi" w:hint="default"/>
+      </w:rPr>
+    </w:lvl>
+    <w:lvl w:ilvl="1" w:tplc="04090003">
+      <w:start w:val="1"/>
+      <w:numFmt w:val="bullet"/>
+      <w:lvlText w:val="o"/>
+      <w:lvlJc w:val="left"/>
+      <w:pPr>
+        <w:ind w:left="1440" w:hanging="360"/>
+      </w:pPr>
+      <w:rPr>
+        <w:rFonts w:ascii="Courier New" w:hAnsi="Courier New" w:cs="Courier New" w:hint="default"/>
+      </w:rPr>
+    </w:lvl>
+    <w:lvl w:ilvl="2" w:tplc="04090005" w:tentative="1">
+      <w:start w:val="1"/>
+      <w:numFmt w:val="bullet"/>
+      <w:lvlText w:val=""/>
+      <w:lvlJc w:val="left"/>
+      <w:pPr>
+        <w:ind w:left="2160" w:hanging="360"/>
+      </w:pPr>
+      <w:rPr>
+        <w:rFonts w:ascii="Wingdings" w:hAnsi="Wingdings" w:hint="default"/>
+      </w:rPr>
+    </w:lvl>
+    <w:lvl w:ilvl="3" w:tplc="04090001" w:tentative="1">
+      <w:start w:val="1"/>
+      <w:numFmt w:val="bullet"/>
+      <w:lvlText w:val=""/>
+      <w:lvlJc w:val="left"/>
+      <w:pPr>
+        <w:ind w:left="2880" w:hanging="360"/>
+      </w:pPr>
+      <w:rPr>
+        <w:rFonts w:ascii="Symbol" w:hAnsi="Symbol" w:hint="default"/>
+      </w:rPr>
+    </w:lvl>
+    <w:lvl w:ilvl="4" w:tplc="04090003" w:tentative="1">
+      <w:start w:val="1"/>
+      <w:numFmt w:val="bullet"/>
+      <w:lvlText w:val="o"/>
+      <w:lvlJc w:val="left"/>
+      <w:pPr>
+        <w:ind w:left="3600" w:hanging="360"/>
+      </w:pPr>
+      <w:rPr>
+        <w:rFonts w:ascii="Courier New" w:hAnsi="Courier New" w:cs="Courier New" w:hint="default"/>
+      </w:rPr>
+    </w:lvl>
+    <w:lvl w:ilvl="5" w:tplc="04090005" w:tentative="1">
+      <w:start w:val="1"/>
+      <w:numFmt w:val="bullet"/>
+      <w:lvlText w:val=""/>
+      <w:lvlJc w:val="left"/>
+      <w:pPr>
+        <w:ind w:left="4320" w:hanging="360"/>
+      </w:pPr>
+      <w:rPr>
+        <w:rFonts w:ascii="Wingdings" w:hAnsi="Wingdings" w:hint="default"/>
+      </w:rPr>
+    </w:lvl>
+    <w:lvl w:ilvl="6" w:tplc="04090001" w:tentative="1">
+      <w:start w:val="1"/>
+      <w:numFmt w:val="bullet"/>
+      <w:lvlText w:val=""/>
+      <w:lvlJc w:val="left"/>
+      <w:pPr>
+        <w:ind w:left="5040" w:hanging="360"/>
+      </w:pPr>
+      <w:rPr>
+        <w:rFonts w:ascii="Symbol" w:hAnsi="Symbol" w:hint="default"/>
+      </w:rPr>
+    </w:lvl>
+    <w:lvl w:ilvl="7" w:tplc="04090003" w:tentative="1">
+      <w:start w:val="1"/>
+      <w:numFmt w:val="bullet"/>
+      <w:lvlText w:val="o"/>
+      <w:lvlJc w:val="left"/>
+      <w:pPr>
+        <w:ind w:left="5760" w:hanging="360"/>
+      </w:pPr>
+      <w:rPr>
+        <w:rFonts w:ascii="Courier New" w:hAnsi="Courier New" w:cs="Courier New" w:hint="default"/>
+      </w:rPr>
+    </w:lvl>
+    <w:lvl w:ilvl="8" w:tplc="04090005" w:tentative="1">
+      <w:start w:val="1"/>
+      <w:numFmt w:val="bullet"/>
+      <w:lvlText w:val=""/>
+      <w:lvlJc w:val="left"/>
+      <w:pPr>
+        <w:ind w:left="6480" w:hanging="360"/>
+      </w:pPr>
+      <w:rPr>
+        <w:rFonts w:ascii="Wingdings" w:hAnsi="Wingdings" w:hint="default"/>
+      </w:rPr>
+    </w:lvl>
+  </w:abstractNum>
+  <w:abstractNum w:abstractNumId="5" w15:restartNumberingAfterBreak="0">
     <w:nsid w:val="56390F99"/>
     <w:multiLevelType w:val="hybridMultilevel"/>
     <w:tmpl w:val="2B84DDA4"/>
@@ -1396,6 +1471,119 @@
       </w:pPr>
       <w:rPr>
         <w:rFonts w:ascii="Wingdings" w:hAnsi="Wingdings" w:hint="default"/>
+      </w:rPr>
+    </w:lvl>
+    <w:lvl w:ilvl="1" w:tplc="04090003">
+      <w:start w:val="1"/>
+      <w:numFmt w:val="bullet"/>
+      <w:lvlText w:val="o"/>
+      <w:lvlJc w:val="left"/>
+      <w:pPr>
+        <w:ind w:left="1440" w:hanging="360"/>
+      </w:pPr>
+      <w:rPr>
+        <w:rFonts w:ascii="Courier New" w:hAnsi="Courier New" w:cs="Courier New" w:hint="default"/>
+      </w:rPr>
+    </w:lvl>
+    <w:lvl w:ilvl="2" w:tplc="04090005" w:tentative="1">
+      <w:start w:val="1"/>
+      <w:numFmt w:val="bullet"/>
+      <w:lvlText w:val=""/>
+      <w:lvlJc w:val="left"/>
+      <w:pPr>
+        <w:ind w:left="2160" w:hanging="360"/>
+      </w:pPr>
+      <w:rPr>
+        <w:rFonts w:ascii="Wingdings" w:hAnsi="Wingdings" w:hint="default"/>
+      </w:rPr>
+    </w:lvl>
+    <w:lvl w:ilvl="3" w:tplc="04090001" w:tentative="1">
+      <w:start w:val="1"/>
+      <w:numFmt w:val="bullet"/>
+      <w:lvlText w:val=""/>
+      <w:lvlJc w:val="left"/>
+      <w:pPr>
+        <w:ind w:left="2880" w:hanging="360"/>
+      </w:pPr>
+      <w:rPr>
+        <w:rFonts w:ascii="Symbol" w:hAnsi="Symbol" w:hint="default"/>
+      </w:rPr>
+    </w:lvl>
+    <w:lvl w:ilvl="4" w:tplc="04090003" w:tentative="1">
+      <w:start w:val="1"/>
+      <w:numFmt w:val="bullet"/>
+      <w:lvlText w:val="o"/>
+      <w:lvlJc w:val="left"/>
+      <w:pPr>
+        <w:ind w:left="3600" w:hanging="360"/>
+      </w:pPr>
+      <w:rPr>
+        <w:rFonts w:ascii="Courier New" w:hAnsi="Courier New" w:cs="Courier New" w:hint="default"/>
+      </w:rPr>
+    </w:lvl>
+    <w:lvl w:ilvl="5" w:tplc="04090005" w:tentative="1">
+      <w:start w:val="1"/>
+      <w:numFmt w:val="bullet"/>
+      <w:lvlText w:val=""/>
+      <w:lvlJc w:val="left"/>
+      <w:pPr>
+        <w:ind w:left="4320" w:hanging="360"/>
+      </w:pPr>
+      <w:rPr>
+        <w:rFonts w:ascii="Wingdings" w:hAnsi="Wingdings" w:hint="default"/>
+      </w:rPr>
+    </w:lvl>
+    <w:lvl w:ilvl="6" w:tplc="04090001" w:tentative="1">
+      <w:start w:val="1"/>
+      <w:numFmt w:val="bullet"/>
+      <w:lvlText w:val=""/>
+      <w:lvlJc w:val="left"/>
+      <w:pPr>
+        <w:ind w:left="5040" w:hanging="360"/>
+      </w:pPr>
+      <w:rPr>
+        <w:rFonts w:ascii="Symbol" w:hAnsi="Symbol" w:hint="default"/>
+      </w:rPr>
+    </w:lvl>
+    <w:lvl w:ilvl="7" w:tplc="04090003" w:tentative="1">
+      <w:start w:val="1"/>
+      <w:numFmt w:val="bullet"/>
+      <w:lvlText w:val="o"/>
+      <w:lvlJc w:val="left"/>
+      <w:pPr>
+        <w:ind w:left="5760" w:hanging="360"/>
+      </w:pPr>
+      <w:rPr>
+        <w:rFonts w:ascii="Courier New" w:hAnsi="Courier New" w:cs="Courier New" w:hint="default"/>
+      </w:rPr>
+    </w:lvl>
+    <w:lvl w:ilvl="8" w:tplc="04090005" w:tentative="1">
+      <w:start w:val="1"/>
+      <w:numFmt w:val="bullet"/>
+      <w:lvlText w:val=""/>
+      <w:lvlJc w:val="left"/>
+      <w:pPr>
+        <w:ind w:left="6480" w:hanging="360"/>
+      </w:pPr>
+      <w:rPr>
+        <w:rFonts w:ascii="Wingdings" w:hAnsi="Wingdings" w:hint="default"/>
+      </w:rPr>
+    </w:lvl>
+  </w:abstractNum>
+  <w:abstractNum w:abstractNumId="6" w15:restartNumberingAfterBreak="0">
+    <w:nsid w:val="74547B9A"/>
+    <w:multiLevelType w:val="hybridMultilevel"/>
+    <w:tmpl w:val="D144A1D2"/>
+    <w:lvl w:ilvl="0" w:tplc="523064DC">
+      <w:start w:val="1"/>
+      <w:numFmt w:val="bullet"/>
+      <w:lvlText w:val="-"/>
+      <w:lvlJc w:val="left"/>
+      <w:pPr>
+        <w:ind w:left="720" w:hanging="360"/>
+      </w:pPr>
+      <w:rPr>
+        <w:rFonts w:ascii="Aptos" w:eastAsiaTheme="minorHAnsi" w:hAnsi="Aptos" w:cstheme="minorBidi" w:hint="default"/>
       </w:rPr>
     </w:lvl>
     <w:lvl w:ilvl="1" w:tplc="04090003">
@@ -1499,7 +1687,7 @@
     <w:abstractNumId w:val="1"/>
   </w:num>
   <w:num w:numId="2" w16cid:durableId="158426871">
-    <w:abstractNumId w:val="4"/>
+    <w:abstractNumId w:val="5"/>
   </w:num>
   <w:num w:numId="3" w16cid:durableId="1307054359">
     <w:abstractNumId w:val="0"/>
@@ -1509,6 +1697,12 @@
   </w:num>
   <w:num w:numId="5" w16cid:durableId="510996838">
     <w:abstractNumId w:val="3"/>
+  </w:num>
+  <w:num w:numId="6" w16cid:durableId="366805987">
+    <w:abstractNumId w:val="4"/>
+  </w:num>
+  <w:num w:numId="7" w16cid:durableId="566382424">
+    <w:abstractNumId w:val="6"/>
   </w:num>
 </w:numbering>
 </file>

</xml_diff>

<commit_message>
working drag feature and event modal
</commit_message>
<xml_diff>
--- a/sienna_life_plans.docx
+++ b/sienna_life_plans.docx
@@ -32,8 +32,13 @@
           <w:numId w:val="5"/>
         </w:numPr>
       </w:pPr>
-      <w:r>
-        <w:t>Sqlalchemy database</w:t>
+      <w:proofErr w:type="spellStart"/>
+      <w:r>
+        <w:t>Sqlalchemy</w:t>
+      </w:r>
+      <w:proofErr w:type="spellEnd"/>
+      <w:r>
+        <w:t xml:space="preserve"> database</w:t>
       </w:r>
     </w:p>
     <w:p>
@@ -284,8 +289,16 @@
         <w:rPr>
           <w:strike/>
         </w:rPr>
-        <w:t>Functionality of adding todos</w:t>
-      </w:r>
+        <w:t xml:space="preserve">Functionality of adding </w:t>
+      </w:r>
+      <w:proofErr w:type="spellStart"/>
+      <w:r>
+        <w:rPr>
+          <w:strike/>
+        </w:rPr>
+        <w:t>todos</w:t>
+      </w:r>
+      <w:proofErr w:type="spellEnd"/>
     </w:p>
     <w:p>
       <w:pPr>
@@ -314,7 +327,15 @@
         </w:numPr>
       </w:pPr>
       <w:r>
-        <w:t>Add way to hide todos that are done and how to show done vs not done</w:t>
+        <w:t xml:space="preserve">Add way to hide </w:t>
+      </w:r>
+      <w:proofErr w:type="spellStart"/>
+      <w:r>
+        <w:t>todos</w:t>
+      </w:r>
+      <w:proofErr w:type="spellEnd"/>
+      <w:r>
+        <w:t xml:space="preserve"> that are done and how to show done vs not done</w:t>
       </w:r>
     </w:p>
     <w:p>
@@ -340,11 +361,19 @@
           <w:strike/>
         </w:rPr>
       </w:pPr>
+      <w:proofErr w:type="spellStart"/>
       <w:r>
         <w:rPr>
           <w:strike/>
         </w:rPr>
-        <w:t>Scss of checkmarks</w:t>
+        <w:t>Scss</w:t>
+      </w:r>
+      <w:proofErr w:type="spellEnd"/>
+      <w:r>
+        <w:rPr>
+          <w:strike/>
+        </w:rPr>
+        <w:t xml:space="preserve"> of checkmarks</w:t>
       </w:r>
     </w:p>
     <w:p>
@@ -406,11 +435,19 @@
           <w:strike/>
         </w:rPr>
       </w:pPr>
+      <w:proofErr w:type="spellStart"/>
       <w:r>
         <w:rPr>
           <w:strike/>
         </w:rPr>
-        <w:t>Scss for categories</w:t>
+        <w:t>Scss</w:t>
+      </w:r>
+      <w:proofErr w:type="spellEnd"/>
+      <w:r>
+        <w:rPr>
+          <w:strike/>
+        </w:rPr>
+        <w:t xml:space="preserve"> for categories</w:t>
       </w:r>
     </w:p>
     <w:p>
@@ -432,11 +469,40 @@
       </w:r>
     </w:p>
     <w:p>
+      <w:r>
+        <w:lastRenderedPageBreak/>
+        <w:t>Workout</w:t>
+      </w:r>
+    </w:p>
+    <w:p>
+      <w:pPr>
+        <w:pStyle w:val="ListParagraph"/>
+        <w:numPr>
+          <w:ilvl w:val="0"/>
+          <w:numId w:val="6"/>
+        </w:numPr>
+      </w:pPr>
+      <w:r>
+        <w:t>Functionality</w:t>
+      </w:r>
+    </w:p>
+    <w:p>
+      <w:pPr>
+        <w:pStyle w:val="ListParagraph"/>
+        <w:numPr>
+          <w:ilvl w:val="1"/>
+          <w:numId w:val="6"/>
+        </w:numPr>
+      </w:pPr>
+      <w:r>
+        <w:t>Fix scroll bar</w:t>
+      </w:r>
+    </w:p>
+    <w:p>
       <w:pPr>
         <w:pStyle w:val="Heading2"/>
       </w:pPr>
       <w:r>
-        <w:lastRenderedPageBreak/>
         <w:t>Pages</w:t>
       </w:r>
     </w:p>
@@ -608,7 +674,15 @@
         </w:numPr>
       </w:pPr>
       <w:r>
-        <w:t>Will have additional features like integrating it with my to-do list and adding certain todos into my schedule</w:t>
+        <w:t xml:space="preserve">Will have additional features like integrating it with my to-do list and adding certain </w:t>
+      </w:r>
+      <w:proofErr w:type="spellStart"/>
+      <w:r>
+        <w:t>todos</w:t>
+      </w:r>
+      <w:proofErr w:type="spellEnd"/>
+      <w:r>
+        <w:t xml:space="preserve"> into my schedule</w:t>
       </w:r>
     </w:p>
     <w:p>
@@ -635,7 +709,15 @@
         </w:numPr>
       </w:pPr>
       <w:r>
-        <w:t>Import questions from a self written memoir type book for it to ask me each day</w:t>
+        <w:t xml:space="preserve">Import questions from a </w:t>
+      </w:r>
+      <w:proofErr w:type="spellStart"/>
+      <w:r>
+        <w:t>self written</w:t>
+      </w:r>
+      <w:proofErr w:type="spellEnd"/>
+      <w:r>
+        <w:t xml:space="preserve"> memoir type book for it to ask me each day</w:t>
       </w:r>
     </w:p>
     <w:p>
@@ -762,6 +844,48 @@
     </w:p>
     <w:p>
       <w:pPr>
+        <w:pStyle w:val="ListParagraph"/>
+        <w:numPr>
+          <w:ilvl w:val="2"/>
+          <w:numId w:val="1"/>
+        </w:numPr>
+        <w:rPr>
+          <w:strike/>
+        </w:rPr>
+      </w:pPr>
+      <w:r>
+        <w:rPr>
+          <w:strike/>
+        </w:rPr>
+        <w:t xml:space="preserve">Created </w:t>
+      </w:r>
+      <w:r>
+        <w:rPr>
+          <w:strike/>
+        </w:rPr>
+        <w:t xml:space="preserve">a </w:t>
+      </w:r>
+      <w:r>
+        <w:rPr>
+          <w:strike/>
+        </w:rPr>
+        <w:t>way to save copy of database</w:t>
+      </w:r>
+    </w:p>
+    <w:p>
+      <w:pPr>
+        <w:pStyle w:val="ListParagraph"/>
+        <w:numPr>
+          <w:ilvl w:val="1"/>
+          <w:numId w:val="1"/>
+        </w:numPr>
+      </w:pPr>
+      <w:r>
+        <w:t>Custom scroll bar to make it width percentage instead of pixels</w:t>
+      </w:r>
+    </w:p>
+    <w:p>
+      <w:pPr>
         <w:ind w:left="720"/>
       </w:pPr>
     </w:p>
@@ -792,7 +916,15 @@
     </w:p>
     <w:p>
       <w:r>
-        <w:t>&lt;html lang="en"&gt;</w:t>
+        <w:t>&lt;html lang="</w:t>
+      </w:r>
+      <w:proofErr w:type="spellStart"/>
+      <w:r>
+        <w:t>en</w:t>
+      </w:r>
+      <w:proofErr w:type="spellEnd"/>
+      <w:r>
+        <w:t>"&gt;</w:t>
       </w:r>
     </w:p>
     <w:p>
@@ -817,7 +949,31 @@
     </w:p>
     <w:p>
       <w:r>
-        <w:t xml:space="preserve">    &lt;link rel="stylesheet" href="{{ url_for('static', filename='style.css') }}"&gt;</w:t>
+        <w:t xml:space="preserve">    &lt;link </w:t>
+      </w:r>
+      <w:proofErr w:type="spellStart"/>
+      <w:r>
+        <w:t>rel</w:t>
+      </w:r>
+      <w:proofErr w:type="spellEnd"/>
+      <w:r>
+        <w:t xml:space="preserve">="stylesheet" </w:t>
+      </w:r>
+      <w:proofErr w:type="spellStart"/>
+      <w:r>
+        <w:t>href</w:t>
+      </w:r>
+      <w:proofErr w:type="spellEnd"/>
+      <w:r>
+        <w:t xml:space="preserve">="{{ </w:t>
+      </w:r>
+      <w:proofErr w:type="spellStart"/>
+      <w:r>
+        <w:t>url_for</w:t>
+      </w:r>
+      <w:proofErr w:type="spellEnd"/>
+      <w:r>
+        <w:t>('static', filename='style.css') }}"&gt;</w:t>
       </w:r>
     </w:p>
     <w:p>
@@ -832,17 +988,57 @@
     </w:p>
     <w:p>
       <w:r>
-        <w:t xml:space="preserve">    &lt;div class="todos-container"&gt;</w:t>
-      </w:r>
-    </w:p>
-    <w:p>
-      <w:r>
-        <w:t xml:space="preserve">        {% for todo in todos %}</w:t>
-      </w:r>
-    </w:p>
-    <w:p>
-      <w:r>
-        <w:t xml:space="preserve">            &lt;div class="todo-item" id="todo-{{ todo.id }}"&gt;</w:t>
+        <w:t xml:space="preserve">    &lt;div class="</w:t>
+      </w:r>
+      <w:proofErr w:type="spellStart"/>
+      <w:r>
+        <w:t>todos</w:t>
+      </w:r>
+      <w:proofErr w:type="spellEnd"/>
+      <w:r>
+        <w:t>-container"&gt;</w:t>
+      </w:r>
+    </w:p>
+    <w:p>
+      <w:r>
+        <w:t xml:space="preserve">        {% for </w:t>
+      </w:r>
+      <w:proofErr w:type="spellStart"/>
+      <w:r>
+        <w:t>todo</w:t>
+      </w:r>
+      <w:proofErr w:type="spellEnd"/>
+      <w:r>
+        <w:t xml:space="preserve"> in </w:t>
+      </w:r>
+      <w:proofErr w:type="spellStart"/>
+      <w:r>
+        <w:t>todos</w:t>
+      </w:r>
+      <w:proofErr w:type="spellEnd"/>
+      <w:r>
+        <w:t xml:space="preserve"> %}</w:t>
+      </w:r>
+    </w:p>
+    <w:p>
+      <w:r>
+        <w:t xml:space="preserve">            &lt;div class="</w:t>
+      </w:r>
+      <w:proofErr w:type="spellStart"/>
+      <w:r>
+        <w:t>todo</w:t>
+      </w:r>
+      <w:proofErr w:type="spellEnd"/>
+      <w:r>
+        <w:t>-item" id="</w:t>
+      </w:r>
+      <w:proofErr w:type="spellStart"/>
+      <w:r>
+        <w:t>todo</w:t>
+      </w:r>
+      <w:proofErr w:type="spellEnd"/>
+      <w:r>
+        <w:t>-{{ todo.id }}"&gt;</w:t>
       </w:r>
     </w:p>
     <w:p>
@@ -857,7 +1053,47 @@
     </w:p>
     <w:p>
       <w:r>
-        <w:t xml:space="preserve">                        &lt;img src="{{ url_for('static', filename='images/{{ 'checked.png' if todo.is_checked else 'unchecked.png' }}') }}" alt="checkbox" id="checkbox-img-{{ todo.id }}"&gt;</w:t>
+        <w:t xml:space="preserve">                        &lt;</w:t>
+      </w:r>
+      <w:proofErr w:type="spellStart"/>
+      <w:r>
+        <w:t>img</w:t>
+      </w:r>
+      <w:proofErr w:type="spellEnd"/>
+      <w:r>
+        <w:t xml:space="preserve"> </w:t>
+      </w:r>
+      <w:proofErr w:type="spellStart"/>
+      <w:r>
+        <w:t>src</w:t>
+      </w:r>
+      <w:proofErr w:type="spellEnd"/>
+      <w:r>
+        <w:t xml:space="preserve">="{{ </w:t>
+      </w:r>
+      <w:proofErr w:type="spellStart"/>
+      <w:r>
+        <w:t>url_for</w:t>
+      </w:r>
+      <w:proofErr w:type="spellEnd"/>
+      <w:r>
+        <w:t xml:space="preserve">('static', filename='images/{{ 'checked.png' if </w:t>
+      </w:r>
+      <w:proofErr w:type="spellStart"/>
+      <w:r>
+        <w:t>todo.is_checked</w:t>
+      </w:r>
+      <w:proofErr w:type="spellEnd"/>
+      <w:r>
+        <w:t xml:space="preserve"> else 'unchecked.png' }}') }}" alt="checkbox" id="checkbox-</w:t>
+      </w:r>
+      <w:proofErr w:type="spellStart"/>
+      <w:r>
+        <w:t>img</w:t>
+      </w:r>
+      <w:proofErr w:type="spellEnd"/>
+      <w:r>
+        <w:t>-{{ todo.id }}"&gt;</w:t>
       </w:r>
     </w:p>
     <w:p>
@@ -872,7 +1108,15 @@
     </w:p>
     <w:p>
       <w:r>
-        <w:t xml:space="preserve">                &lt;p&gt;{{ todo.task }}&lt;/p&gt;</w:t>
+        <w:t xml:space="preserve">                &lt;p&gt;{{ </w:t>
+      </w:r>
+      <w:proofErr w:type="spellStart"/>
+      <w:r>
+        <w:t>todo.task</w:t>
+      </w:r>
+      <w:proofErr w:type="spellEnd"/>
+      <w:r>
+        <w:t xml:space="preserve"> }}&lt;/p&gt;</w:t>
       </w:r>
     </w:p>
     <w:p>
@@ -882,7 +1126,15 @@
     </w:p>
     <w:p>
       <w:r>
-        <w:t xml:space="preserve">        {% endfor %}</w:t>
+        <w:t xml:space="preserve">        {% </w:t>
+      </w:r>
+      <w:proofErr w:type="spellStart"/>
+      <w:r>
+        <w:t>endfor</w:t>
+      </w:r>
+      <w:proofErr w:type="spellEnd"/>
+      <w:r>
+        <w:t xml:space="preserve"> %}</w:t>
       </w:r>
     </w:p>
     <w:p>
@@ -893,7 +1145,23 @@
     <w:p/>
     <w:p>
       <w:r>
-        <w:t xml:space="preserve">    &lt;script src="{{ url_for('static', filename='script.js') }}"&gt;&lt;/script&gt;</w:t>
+        <w:t xml:space="preserve">    &lt;script </w:t>
+      </w:r>
+      <w:proofErr w:type="spellStart"/>
+      <w:r>
+        <w:t>src</w:t>
+      </w:r>
+      <w:proofErr w:type="spellEnd"/>
+      <w:r>
+        <w:t xml:space="preserve">="{{ </w:t>
+      </w:r>
+      <w:proofErr w:type="spellStart"/>
+      <w:r>
+        <w:t>url_for</w:t>
+      </w:r>
+      <w:proofErr w:type="spellEnd"/>
+      <w:r>
+        <w:t>('static', filename='script.js') }}"&gt;&lt;/script&gt;</w:t>
       </w:r>
     </w:p>
     <w:p>

</xml_diff>